<commit_message>
Merged PR 2491: Merge feature/splash_screen to develop
</commit_message>
<xml_diff>
--- a/Documents/External/ReleaseNotes_DLS_MobileUIKit_PI_17.4_v1.1.docx
+++ b/Documents/External/ReleaseNotes_DLS_MobileUIKit_PI_17.4_v1.1.docx
@@ -1949,21 +1949,7 @@
         <w:rPr>
           <w:rFonts w:cs="Arial"/>
         </w:rPr>
-        <w:t xml:space="preserve">details about the 1.0.0 Release of DLS </w:t>
-      </w:r>
-      <w:proofErr w:type="spellStart"/>
-      <w:r>
-        <w:rPr>
-          <w:rFonts w:cs="Arial"/>
-        </w:rPr>
-        <w:t>MobileUIKit</w:t>
-      </w:r>
-      <w:proofErr w:type="spellEnd"/>
-      <w:r>
-        <w:rPr>
-          <w:rFonts w:cs="Arial"/>
-        </w:rPr>
-        <w:t>.</w:t>
+        <w:t>details about the 1.0.0 Release of DLS MobileUIKit.</w:t>
       </w:r>
     </w:p>
     <w:p>
@@ -1986,13 +1972,8 @@
       <w:r>
         <w:t xml:space="preserve">Since this is the first official release, </w:t>
       </w:r>
-      <w:proofErr w:type="spellStart"/>
-      <w:r>
-        <w:t>threby</w:t>
-      </w:r>
-      <w:proofErr w:type="spellEnd"/>
-      <w:r>
-        <w:t xml:space="preserve"> </w:t>
+      <w:r>
+        <w:t xml:space="preserve">threby </w:t>
       </w:r>
       <w:r>
         <w:t>list</w:t>
@@ -2048,33 +2029,15 @@
           <w:rFonts w:cs="Arial"/>
           <w:color w:val="000000" w:themeColor="text1"/>
         </w:rPr>
-        <w:t xml:space="preserve">DLS </w:t>
-      </w:r>
-      <w:proofErr w:type="spellStart"/>
+        <w:t>DLS MobileUIKit</w:t>
+      </w:r>
       <w:r>
         <w:rPr>
           <w:rFonts w:cs="Arial"/>
           <w:color w:val="000000" w:themeColor="text1"/>
         </w:rPr>
-        <w:t>MobileUIKit</w:t>
-      </w:r>
-      <w:proofErr w:type="spellEnd"/>
-      <w:r>
-        <w:rPr>
-          <w:rFonts w:cs="Arial"/>
-          <w:color w:val="000000" w:themeColor="text1"/>
-        </w:rPr>
-        <w:t xml:space="preserve"> at following </w:t>
-      </w:r>
-      <w:proofErr w:type="gramStart"/>
-      <w:r>
-        <w:rPr>
-          <w:rFonts w:cs="Arial"/>
-          <w:color w:val="000000" w:themeColor="text1"/>
-        </w:rPr>
-        <w:t>location :</w:t>
-      </w:r>
-      <w:proofErr w:type="gramEnd"/>
+        <w:t xml:space="preserve"> at following location :</w:t>
+      </w:r>
     </w:p>
     <w:p>
       <w:pPr>
@@ -2358,13 +2321,8 @@
       <w:pPr>
         <w:ind w:left="432"/>
       </w:pPr>
-      <w:proofErr w:type="spellStart"/>
-      <w:r>
-        <w:t>UIKit</w:t>
-      </w:r>
-      <w:proofErr w:type="spellEnd"/>
-      <w:r>
-        <w:t xml:space="preserve"> depends on below open source libs:</w:t>
+      <w:r>
+        <w:t>UIKit depends on below open source libs:</w:t>
       </w:r>
     </w:p>
     <w:p>
@@ -2375,16 +2333,11 @@
       <w:r>
         <w:t>compile ‘</w:t>
       </w:r>
-      <w:proofErr w:type="gramStart"/>
       <w:r>
         <w:t>com.andr</w:t>
       </w:r>
       <w:r>
-        <w:t>oid</w:t>
-      </w:r>
-      <w:proofErr w:type="gramEnd"/>
-      <w:r>
-        <w:t>.support:appcompat-v7:24.2.0’</w:t>
+        <w:t>oid.support:appcompat-v7:24.2.0’</w:t>
       </w:r>
       <w:r>
         <w:br/>
@@ -2415,13 +2368,8 @@
         <w:ind w:left="432"/>
       </w:pPr>
       <w:r>
-        <w:t xml:space="preserve">These libraries can be updated as per the app requirements and above versions are the minimum version required by </w:t>
-      </w:r>
-      <w:proofErr w:type="spellStart"/>
-      <w:r>
-        <w:t>UIKit</w:t>
-      </w:r>
-      <w:proofErr w:type="spellEnd"/>
+        <w:t>These libraries can be updated as per the app requirements and above versions are the minimum version required by UIKit</w:t>
+      </w:r>
       <w:r>
         <w:t>, provided higher versions are backward compatible.</w:t>
       </w:r>
@@ -2478,7 +2426,25 @@
         <w:rPr>
           <w:rFonts w:cs="Arial"/>
         </w:rPr>
-        <w:t>Story 58209: Android UI Picker</w:t>
+        <w:t xml:space="preserve">Story </w:t>
+      </w:r>
+      <w:r>
+        <w:rPr>
+          <w:rFonts w:cs="Arial"/>
+        </w:rPr>
+        <w:t>81965</w:t>
+      </w:r>
+      <w:r>
+        <w:rPr>
+          <w:rFonts w:cs="Arial"/>
+        </w:rPr>
+        <w:t xml:space="preserve">: Android </w:t>
+      </w:r>
+      <w:r>
+        <w:rPr>
+          <w:rFonts w:cs="Arial"/>
+        </w:rPr>
+        <w:t>About Screen</w:t>
       </w:r>
     </w:p>
     <w:p>
@@ -2492,33 +2458,7 @@
         <w:rPr>
           <w:rFonts w:cs="Arial"/>
         </w:rPr>
-        <w:t>Story 66629</w:t>
-      </w:r>
-      <w:r>
-        <w:rPr>
-          <w:rFonts w:cs="Arial"/>
-        </w:rPr>
-        <w:t>: Android Dialog</w:t>
-      </w:r>
-      <w:r>
-        <w:rPr>
-          <w:rFonts w:cs="Arial"/>
-        </w:rPr>
-        <w:t xml:space="preserve"> </w:t>
-      </w:r>
-    </w:p>
-    <w:p>
-      <w:pPr>
-        <w:ind w:left="567"/>
-        <w:rPr>
-          <w:rFonts w:cs="Arial"/>
-        </w:rPr>
-      </w:pPr>
-      <w:r>
-        <w:rPr>
-          <w:rFonts w:cs="Arial"/>
-        </w:rPr>
-        <w:t>Story 66964: Android Sidebar</w:t>
+        <w:t>Story 85248: Android Splash Screen</w:t>
       </w:r>
       <w:bookmarkStart w:id="16" w:name="_GoBack"/>
       <w:bookmarkEnd w:id="16"/>
@@ -2541,15 +2481,7 @@
         <w:ind w:left="567"/>
       </w:pPr>
       <w:r>
-        <w:t xml:space="preserve">No API </w:t>
-      </w:r>
-      <w:proofErr w:type="spellStart"/>
-      <w:r>
-        <w:t>debricated</w:t>
-      </w:r>
-      <w:proofErr w:type="spellEnd"/>
-      <w:r>
-        <w:t>.</w:t>
+        <w:t>No API debricated.</w:t>
       </w:r>
     </w:p>
     <w:p>
@@ -2700,47 +2632,11 @@
         </w:rPr>
         <w:t xml:space="preserve">Contact point is </w:t>
       </w:r>
-      <w:proofErr w:type="spellStart"/>
       <w:r>
         <w:rPr>
           <w:lang w:val="en-GB"/>
         </w:rPr>
-        <w:t>Chottemada</w:t>
-      </w:r>
-      <w:proofErr w:type="spellEnd"/>
-      <w:r>
-        <w:rPr>
-          <w:lang w:val="en-GB"/>
-        </w:rPr>
-        <w:t xml:space="preserve"> </w:t>
-      </w:r>
-      <w:proofErr w:type="spellStart"/>
-      <w:r>
-        <w:rPr>
-          <w:lang w:val="en-GB"/>
-        </w:rPr>
-        <w:t>Joyappa</w:t>
-      </w:r>
-      <w:proofErr w:type="spellEnd"/>
-      <w:r>
-        <w:rPr>
-          <w:lang w:val="en-GB"/>
-        </w:rPr>
-        <w:t xml:space="preserve">, </w:t>
-      </w:r>
-      <w:proofErr w:type="spellStart"/>
-      <w:r>
-        <w:rPr>
-          <w:lang w:val="en-GB"/>
-        </w:rPr>
-        <w:t>Bopanna</w:t>
-      </w:r>
-      <w:proofErr w:type="spellEnd"/>
-      <w:r>
-        <w:rPr>
-          <w:lang w:val="en-GB"/>
-        </w:rPr>
-        <w:t xml:space="preserve"> </w:t>
+        <w:t xml:space="preserve">Chottemada Joyappa, Bopanna </w:t>
       </w:r>
       <w:ins w:id="24" w:author="., Rahul" w:date="2017-04-27T10:24:00Z">
         <w:r>
@@ -2802,16 +2698,8 @@
         <w:rPr>
           <w:lang w:val="en-GB"/>
         </w:rPr>
-        <w:t xml:space="preserve">P.O of DLS Mobile </w:t>
-      </w:r>
-      <w:proofErr w:type="spellStart"/>
-      <w:r>
-        <w:rPr>
-          <w:lang w:val="en-GB"/>
-        </w:rPr>
-        <w:t>UIKit</w:t>
-      </w:r>
-      <w:proofErr w:type="spellEnd"/>
+        <w:t>P.O of DLS Mobile UIKit</w:t>
+      </w:r>
     </w:p>
     <w:p>
       <w:pPr>
@@ -3682,34 +3570,14 @@
               <w:lang w:val="nl-NL"/>
             </w:rPr>
           </w:pPr>
-          <w:proofErr w:type="spellStart"/>
           <w:r>
             <w:rPr>
               <w:rFonts w:cs="Arial"/>
               <w:szCs w:val="16"/>
               <w:lang w:val="nl-NL"/>
             </w:rPr>
-            <w:t>Suraj</w:t>
+            <w:t>Suraj Raj</w:t>
           </w:r>
-          <w:proofErr w:type="spellEnd"/>
-          <w:r>
-            <w:rPr>
-              <w:rFonts w:cs="Arial"/>
-              <w:szCs w:val="16"/>
-              <w:lang w:val="nl-NL"/>
-            </w:rPr>
-            <w:t xml:space="preserve"> </w:t>
-          </w:r>
-          <w:proofErr w:type="spellStart"/>
-          <w:r>
-            <w:rPr>
-              <w:rFonts w:cs="Arial"/>
-              <w:szCs w:val="16"/>
-              <w:lang w:val="nl-NL"/>
-            </w:rPr>
-            <w:t>Raj</w:t>
-          </w:r>
-          <w:proofErr w:type="spellEnd"/>
         </w:p>
         <w:p>
           <w:pPr>
@@ -4045,7 +3913,7 @@
               <w:noProof/>
               <w:szCs w:val="16"/>
             </w:rPr>
-            <w:t>3</w:t>
+            <w:t>1</w:t>
           </w:r>
           <w:r>
             <w:rPr>
@@ -7708,7 +7576,7 @@
 </file>
 
 <file path=customXml/itemProps4.xml><?xml version="1.0" encoding="utf-8"?>
-<ds:datastoreItem xmlns:ds="http://schemas.openxmlformats.org/officeDocument/2006/customXml" ds:itemID="{7A719BC9-A46E-7040-9575-25E3416ED70A}">
+<ds:datastoreItem xmlns:ds="http://schemas.openxmlformats.org/officeDocument/2006/customXml" ds:itemID="{C7E57762-14B8-3A4D-8F2B-8112E4654290}">
   <ds:schemaRefs>
     <ds:schemaRef ds:uri="http://schemas.openxmlformats.org/officeDocument/2006/bibliography"/>
   </ds:schemaRefs>

</xml_diff>